<commit_message>
Update Portfolio Website Rapport.docx
</commit_message>
<xml_diff>
--- a/Portfolio Website Rapport.docx
+++ b/Portfolio Website Rapport.docx
@@ -4,6 +4,170 @@
   <w:body>
     <w:p>
       <w:r>
+        <w:t xml:space="preserve">Portfolio </w:t>
+      </w:r>
+      <w:proofErr w:type="spellStart"/>
+      <w:r>
+        <w:t>Wbsite</w:t>
+      </w:r>
+      <w:proofErr w:type="spellEnd"/>
+      <w:r>
+        <w:t xml:space="preserve"> Designet i HTML og CSS</w:t>
+      </w:r>
+    </w:p>
+    <w:p>
+      <w:r>
+        <w:t>Rapport.</w:t>
+      </w:r>
+    </w:p>
+    <w:p>
+      <w:r>
+        <w:t xml:space="preserve">Max 5 sider af 2400 anslag. </w:t>
+      </w:r>
+    </w:p>
+    <w:p/>
+    <w:p>
+      <w:pPr>
+        <w:rPr>
+          <w:u w:val="single"/>
+        </w:rPr>
+      </w:pPr>
+      <w:r>
+        <w:rPr>
+          <w:u w:val="single"/>
+        </w:rPr>
+        <w:t>Tidsplan:</w:t>
+      </w:r>
+    </w:p>
+    <w:p>
+      <w:r>
+        <w:t xml:space="preserve">Da jeg gik hjem </w:t>
+      </w:r>
+      <w:proofErr w:type="gramStart"/>
+      <w:r>
+        <w:t>i fredags</w:t>
+      </w:r>
+      <w:proofErr w:type="gramEnd"/>
+      <w:r>
+        <w:t xml:space="preserve"> var jeg ganske optimistisk med tidsplanen. </w:t>
+      </w:r>
+      <w:r>
+        <w:t xml:space="preserve">Og jeg blev så konstant mere pessimistisk som jeg startede. Det gør en forskel at have klart definerede mål for opgaven, </w:t>
+      </w:r>
+      <w:r>
+        <w:t>kontra</w:t>
+      </w:r>
+      <w:r>
+        <w:t xml:space="preserve"> </w:t>
+      </w:r>
+      <w:r>
+        <w:t xml:space="preserve">selv at skulle definere hvad den smarteste </w:t>
+      </w:r>
+      <w:r>
+        <w:t>angrebsvinkel</w:t>
+      </w:r>
+      <w:r>
+        <w:t xml:space="preserve"> for hvert enkelt element er. På den front, har jeg skiftet mening </w:t>
+      </w:r>
+      <w:r>
+        <w:t>om</w:t>
+      </w:r>
+      <w:r>
+        <w:t xml:space="preserve"> Grid eller Flex </w:t>
+      </w:r>
+      <w:r>
+        <w:t>7-8 gange</w:t>
+      </w:r>
+      <w:r>
+        <w:t xml:space="preserve">, og andre gange følt mig </w:t>
+      </w:r>
+      <w:r>
+        <w:t>temmelig</w:t>
+      </w:r>
+      <w:r>
+        <w:t xml:space="preserve"> handlingslammet</w:t>
+      </w:r>
+      <w:r>
+        <w:t xml:space="preserve">. </w:t>
+      </w:r>
+    </w:p>
+    <w:p>
+      <w:r>
+        <w:t xml:space="preserve">Hvad der ikke hjalp på min </w:t>
+      </w:r>
+      <w:r>
+        <w:t>optimisme,</w:t>
+      </w:r>
+      <w:r>
+        <w:t xml:space="preserve"> er også, at jeg hele ugen har haft </w:t>
+      </w:r>
+      <w:r>
+        <w:t>min yngste søn hjemme med skoldkopper</w:t>
+      </w:r>
+      <w:r>
+        <w:t xml:space="preserve"> og skrækkelig </w:t>
+      </w:r>
+      <w:r>
+        <w:t>natte</w:t>
+      </w:r>
+      <w:r>
+        <w:t>søvn</w:t>
+      </w:r>
+      <w:r>
+        <w:t xml:space="preserve">, </w:t>
+      </w:r>
+      <w:r>
+        <w:t xml:space="preserve">OG opkast-syge hos min store søn og en kat der havde brug for at besøge en dyrlæge. </w:t>
+      </w:r>
+    </w:p>
+    <w:p>
+      <w:r>
+        <w:t xml:space="preserve">Det har ikke gjort mig mindre ambitiøs ift. Arbejdet, men det har helt sikkert gjort, at </w:t>
+      </w:r>
+      <w:r>
+        <w:t xml:space="preserve">jeg har måtte skære ned på hvor mange siders website jeg kunne nå at </w:t>
+      </w:r>
+      <w:r>
+        <w:t>kode</w:t>
+      </w:r>
+      <w:r>
+        <w:t xml:space="preserve"> inden deadline</w:t>
+      </w:r>
+      <w:r>
+        <w:t xml:space="preserve">. Også fordi jeg i denne omgang ikke har gjort brug af noget AI, </w:t>
+      </w:r>
+      <w:r>
+        <w:t xml:space="preserve">eller skabeloner fra nettet, da jeg </w:t>
+      </w:r>
+      <w:r>
+        <w:t xml:space="preserve">synes jet er vigtigt </w:t>
+      </w:r>
+      <w:r>
+        <w:t xml:space="preserve">for mig at </w:t>
+      </w:r>
+      <w:r>
+        <w:t xml:space="preserve">få trænet evnerne til lave det uden. </w:t>
+      </w:r>
+    </w:p>
+    <w:p>
+      <w:r>
+        <w:t xml:space="preserve">Jeg havde plan om at lave mindst 3 </w:t>
+      </w:r>
+      <w:r>
+        <w:t xml:space="preserve">sider. Index, Projektoversigt og et specifikt projekt. </w:t>
+      </w:r>
+    </w:p>
+    <w:p/>
+    <w:p>
+      <w:pPr>
+        <w:rPr>
+          <w:u w:val="single"/>
+        </w:rPr>
+      </w:pPr>
+      <w:r>
+        <w:rPr>
+          <w:u w:val="single"/>
+        </w:rPr>
         <w:t>Flex vs. Grid:</w:t>
       </w:r>
     </w:p>
@@ -26,10 +190,16 @@
       </w:r>
       <w:proofErr w:type="spellEnd"/>
       <w:r>
-        <w:t>, men</w:t>
-      </w:r>
-      <w:r>
-        <w:t xml:space="preserve"> jeg har haft meget lettere ved at komme i mål med en </w:t>
+        <w:t xml:space="preserve">, fordi det </w:t>
+      </w:r>
+      <w:r>
+        <w:t>giver en mere klart defineret struktur, hvor jeg</w:t>
+      </w:r>
+      <w:r>
+        <w:t xml:space="preserve"> synes at det virker langt mere tilfældigt</w:t>
+      </w:r>
+      <w:r>
+        <w:t xml:space="preserve"> med </w:t>
       </w:r>
       <w:proofErr w:type="spellStart"/>
       <w:r>
@@ -37,9 +207,687 @@
       </w:r>
       <w:proofErr w:type="spellEnd"/>
       <w:r>
+        <w:t>. Det kan sagtens være at jeg tager fejl, og mi</w:t>
+      </w:r>
+      <w:r>
+        <w:t>n forestillingsevne holder også op med at være god</w:t>
+      </w:r>
+      <w:r>
+        <w:t>,</w:t>
+      </w:r>
+      <w:r>
+        <w:t xml:space="preserve"> når det kommer til at </w:t>
+      </w:r>
+      <w:r>
+        <w:t>ændre i</w:t>
+      </w:r>
+      <w:r>
+        <w:t xml:space="preserve"> </w:t>
+      </w:r>
+      <w:proofErr w:type="spellStart"/>
+      <w:r>
+        <w:t>grid</w:t>
+      </w:r>
+      <w:proofErr w:type="spellEnd"/>
+      <w:r>
+        <w:t>-placeringer ved forskellige Media-størrelser.</w:t>
+      </w:r>
+      <w:r>
+        <w:t xml:space="preserve"> Så det er en ting jeg vil undersøge nærmere inden næste gang jeg skal skrive </w:t>
+      </w:r>
+      <w:r>
+        <w:t xml:space="preserve">CSS for et website. </w:t>
+      </w:r>
+      <w:r>
+        <w:t xml:space="preserve">For </w:t>
+      </w:r>
+      <w:r>
+        <w:t xml:space="preserve">jeg har haft meget lettere ved at komme i mål med en </w:t>
+      </w:r>
+      <w:proofErr w:type="spellStart"/>
+      <w:r>
+        <w:t>flex</w:t>
+      </w:r>
+      <w:proofErr w:type="spellEnd"/>
+      <w:r>
+        <w:t>-struktur</w:t>
+      </w:r>
+      <w:r>
+        <w:t xml:space="preserve">, selvom det var mit ønske at designe det </w:t>
+      </w:r>
+      <w:r>
+        <w:t xml:space="preserve">på en </w:t>
+      </w:r>
+      <w:proofErr w:type="spellStart"/>
+      <w:r>
+        <w:t>grid</w:t>
+      </w:r>
+      <w:proofErr w:type="spellEnd"/>
+      <w:r>
         <w:t xml:space="preserve">-struktur. </w:t>
       </w:r>
     </w:p>
+    <w:p/>
+    <w:p>
+      <w:pPr>
+        <w:rPr>
+          <w:u w:val="single"/>
+        </w:rPr>
+      </w:pPr>
+      <w:proofErr w:type="spellStart"/>
+      <w:r>
+        <w:rPr>
+          <w:u w:val="single"/>
+        </w:rPr>
+        <w:t>Ændrinder</w:t>
+      </w:r>
+      <w:proofErr w:type="spellEnd"/>
+      <w:r>
+        <w:rPr>
+          <w:u w:val="single"/>
+        </w:rPr>
+        <w:t>:</w:t>
+      </w:r>
+    </w:p>
+    <w:p>
+      <w:r>
+        <w:t xml:space="preserve">Først og fremmest har jeg ændret baggrundsbilledet og </w:t>
+      </w:r>
+      <w:r>
+        <w:t xml:space="preserve">en anelse på farvetemaet. </w:t>
+      </w:r>
+      <w:r>
+        <w:t xml:space="preserve">Prototypen </w:t>
+      </w:r>
+      <w:r>
+        <w:t xml:space="preserve">figurerede i mit hoved som ’Meget Lilla’ hver gang jeg tænkte på den, og derudover var billedet et AI </w:t>
+      </w:r>
+      <w:r>
+        <w:t xml:space="preserve">genereret Adobe Stock Photo, og jeg </w:t>
+      </w:r>
+      <w:r>
+        <w:t xml:space="preserve">havde bare meget mere lyst til at have lavet det selv. </w:t>
+      </w:r>
+      <w:r>
+        <w:t xml:space="preserve">Jeg eksperimenterede med </w:t>
+      </w:r>
+      <w:r>
+        <w:t xml:space="preserve">andre </w:t>
+      </w:r>
+      <w:r>
+        <w:t>billeder og temaer</w:t>
+      </w:r>
+      <w:r>
+        <w:t xml:space="preserve"> i </w:t>
+      </w:r>
+      <w:proofErr w:type="spellStart"/>
+      <w:r>
+        <w:t>Figma</w:t>
+      </w:r>
+      <w:proofErr w:type="spellEnd"/>
+      <w:r>
+        <w:t xml:space="preserve">, og landede på </w:t>
+      </w:r>
+      <w:r>
+        <w:t xml:space="preserve">en noget roligere </w:t>
+      </w:r>
+      <w:r>
+        <w:lastRenderedPageBreak/>
+        <w:t>gradient</w:t>
+      </w:r>
+      <w:r>
+        <w:t xml:space="preserve"> som baggrundsbillede</w:t>
+      </w:r>
+      <w:r>
+        <w:t xml:space="preserve">, med stort set samme farvetema i de grafiske elementer </w:t>
+      </w:r>
+      <w:r>
+        <w:t xml:space="preserve">som før. </w:t>
+      </w:r>
+      <w:r>
+        <w:t xml:space="preserve">Derefter gik jeg i Illustrator for at lave gradient-billedet. </w:t>
+      </w:r>
+    </w:p>
+    <w:p>
+      <w:r>
+        <w:t>Da jeg lavede pro</w:t>
+      </w:r>
+      <w:r>
+        <w:t xml:space="preserve">totypen, tilføjede jeg en </w:t>
+      </w:r>
+      <w:r>
+        <w:t xml:space="preserve">Manchet ved hvert projekt. En kort tekst der hurtigt opsummerer </w:t>
+      </w:r>
+      <w:r>
+        <w:t>omfanget samt hvilken rolle jeg som designer har haft i projektet. Den figurerede ikke i mobil-versionen</w:t>
+      </w:r>
+      <w:r>
+        <w:t xml:space="preserve">, fordi den blev tilføjet senere, og jeg simpelthen ikke havde tid til at </w:t>
+      </w:r>
+      <w:r>
+        <w:t xml:space="preserve">rette mobil-versionen til med den. Men den er nu </w:t>
+      </w:r>
+      <w:r>
+        <w:t xml:space="preserve">kommet med på den faktiske Website. </w:t>
+      </w:r>
+    </w:p>
+    <w:p/>
+    <w:p>
+      <w:pPr>
+        <w:rPr>
+          <w:u w:val="single"/>
+        </w:rPr>
+      </w:pPr>
+      <w:r>
+        <w:rPr>
+          <w:u w:val="single"/>
+        </w:rPr>
+        <w:t>Versionsstyring:</w:t>
+      </w:r>
+    </w:p>
+    <w:p>
+      <w:r>
+        <w:t xml:space="preserve">Git håndterer version </w:t>
+      </w:r>
+      <w:proofErr w:type="spellStart"/>
+      <w:r>
+        <w:t>control</w:t>
+      </w:r>
+      <w:proofErr w:type="spellEnd"/>
+      <w:r>
+        <w:t>.</w:t>
+      </w:r>
+      <w:r>
+        <w:t xml:space="preserve"> </w:t>
+      </w:r>
+      <w:proofErr w:type="spellStart"/>
+      <w:r>
+        <w:t>Github</w:t>
+      </w:r>
+      <w:proofErr w:type="spellEnd"/>
+      <w:r>
+        <w:t xml:space="preserve"> er en webside der er et </w:t>
+      </w:r>
+      <w:proofErr w:type="spellStart"/>
+      <w:r>
+        <w:t>overlay</w:t>
+      </w:r>
+      <w:proofErr w:type="spellEnd"/>
+      <w:r>
+        <w:t xml:space="preserve">. </w:t>
+      </w:r>
+    </w:p>
+    <w:p>
+      <w:r>
+        <w:t>Git kan eks. bruges hvis flere arbejder sammen på et projekt og alle skal kunne uploade ting til projektet individuelt.</w:t>
+      </w:r>
+      <w:r>
+        <w:t xml:space="preserve"> </w:t>
+      </w:r>
+      <w:r>
+        <w:t>Git k</w:t>
+      </w:r>
+      <w:r>
+        <w:t xml:space="preserve">an også bruges til individuelt arbejde, og </w:t>
+      </w:r>
+      <w:r>
+        <w:t xml:space="preserve">fungerer lidt som en </w:t>
+      </w:r>
+      <w:r>
+        <w:t xml:space="preserve">avanceret </w:t>
+      </w:r>
+      <w:r>
+        <w:t>cloud for</w:t>
+      </w:r>
+      <w:r>
+        <w:t xml:space="preserve"> kode-dokumenter. </w:t>
+      </w:r>
+    </w:p>
+    <w:p>
+      <w:pPr>
+        <w:rPr>
+          <w:lang w:val="en-US"/>
+        </w:rPr>
+      </w:pPr>
+      <w:r>
+        <w:rPr>
+          <w:lang w:val="en-US"/>
+        </w:rPr>
+        <w:t xml:space="preserve">Local </w:t>
+      </w:r>
+      <w:proofErr w:type="spellStart"/>
+      <w:r>
+        <w:rPr>
+          <w:lang w:val="en-US"/>
+        </w:rPr>
+        <w:t>Reposatory</w:t>
+      </w:r>
+      <w:proofErr w:type="spellEnd"/>
+      <w:r>
+        <w:rPr>
+          <w:lang w:val="en-US"/>
+        </w:rPr>
+        <w:t xml:space="preserve"> vs. Remote </w:t>
+      </w:r>
+      <w:proofErr w:type="spellStart"/>
+      <w:r>
+        <w:rPr>
+          <w:lang w:val="en-US"/>
+        </w:rPr>
+        <w:t>Reposatory</w:t>
+      </w:r>
+      <w:proofErr w:type="spellEnd"/>
+    </w:p>
+    <w:p>
+      <w:r>
+        <w:t>Lokalt kan man arbejde på et element</w:t>
+      </w:r>
+      <w:r>
+        <w:t xml:space="preserve"> i sit </w:t>
+      </w:r>
+      <w:r>
+        <w:t>’</w:t>
+      </w:r>
+      <w:r>
+        <w:t xml:space="preserve">Local </w:t>
+      </w:r>
+      <w:proofErr w:type="spellStart"/>
+      <w:r>
+        <w:t>Reposatory</w:t>
+      </w:r>
+      <w:proofErr w:type="spellEnd"/>
+      <w:r>
+        <w:t>’</w:t>
+      </w:r>
+      <w:r>
+        <w:t xml:space="preserve">. </w:t>
+      </w:r>
+      <w:r>
+        <w:t xml:space="preserve">Når andre skal kunne se det, skal det </w:t>
+      </w:r>
+      <w:r>
+        <w:t>uploade</w:t>
+      </w:r>
+      <w:r>
+        <w:t>s</w:t>
+      </w:r>
+      <w:r>
+        <w:t xml:space="preserve"> til de</w:t>
+      </w:r>
+      <w:r>
+        <w:t>t</w:t>
+      </w:r>
+      <w:r>
+        <w:t xml:space="preserve"> </w:t>
+      </w:r>
+      <w:r>
+        <w:t>’</w:t>
+      </w:r>
+      <w:r>
+        <w:t>R</w:t>
+      </w:r>
+      <w:r>
+        <w:t>emote</w:t>
+      </w:r>
+      <w:r>
+        <w:t xml:space="preserve"> </w:t>
+      </w:r>
+      <w:proofErr w:type="spellStart"/>
+      <w:r>
+        <w:t>Reposatory</w:t>
+      </w:r>
+      <w:proofErr w:type="spellEnd"/>
+      <w:r>
+        <w:t>’</w:t>
+      </w:r>
+      <w:r>
+        <w:t xml:space="preserve"> som alle kan se. Du kan hele tiden hive data fra Remote ned til din Local, så du arbejder på den nyeste version. </w:t>
+      </w:r>
+      <w:r>
+        <w:t xml:space="preserve">Det er især </w:t>
+      </w:r>
+      <w:r>
+        <w:t>fordelagtigt, når du arbejder sammen med andre, eller hvis du skifter mellem f</w:t>
+      </w:r>
+      <w:r>
+        <w:t>orskellige</w:t>
+      </w:r>
+      <w:r>
+        <w:t xml:space="preserve"> arbejdsstationer. </w:t>
+      </w:r>
+    </w:p>
+    <w:p>
+      <w:proofErr w:type="spellStart"/>
+      <w:r>
+        <w:t>Commit</w:t>
+      </w:r>
+      <w:proofErr w:type="spellEnd"/>
+      <w:r>
+        <w:t>:</w:t>
+      </w:r>
+    </w:p>
+    <w:p>
+      <w:r>
+        <w:t>Når du er færdig med at arbejde med et element, og vil lave et "Save point"</w:t>
+      </w:r>
+      <w:r>
+        <w:t xml:space="preserve"> kan du lave et </w:t>
+      </w:r>
+      <w:r>
+        <w:t>’</w:t>
+      </w:r>
+      <w:proofErr w:type="spellStart"/>
+      <w:r>
+        <w:t>commit</w:t>
+      </w:r>
+      <w:proofErr w:type="spellEnd"/>
+      <w:r>
+        <w:t>’</w:t>
+      </w:r>
+      <w:r>
+        <w:t xml:space="preserve"> i Git</w:t>
+      </w:r>
+      <w:r>
+        <w:t xml:space="preserve">. </w:t>
+      </w:r>
+      <w:r>
+        <w:t>Det h</w:t>
+      </w:r>
+      <w:r>
+        <w:t>jælper med at lave en timeline</w:t>
+      </w:r>
+      <w:r>
+        <w:t xml:space="preserve"> for dit projekt</w:t>
+      </w:r>
+      <w:r>
+        <w:t xml:space="preserve">. Du kan lave </w:t>
+      </w:r>
+      <w:r>
+        <w:t>’</w:t>
+      </w:r>
+      <w:proofErr w:type="spellStart"/>
+      <w:r>
+        <w:t>commits</w:t>
+      </w:r>
+      <w:proofErr w:type="spellEnd"/>
+      <w:r>
+        <w:t>’</w:t>
+      </w:r>
+      <w:r>
+        <w:t xml:space="preserve"> for hvert enkelt element.</w:t>
+      </w:r>
+      <w:r>
+        <w:t xml:space="preserve"> </w:t>
+      </w:r>
+      <w:r>
+        <w:t xml:space="preserve">Du kan både lave </w:t>
+      </w:r>
+      <w:r>
+        <w:t>’</w:t>
+      </w:r>
+      <w:proofErr w:type="spellStart"/>
+      <w:r>
+        <w:t>commits</w:t>
+      </w:r>
+      <w:proofErr w:type="spellEnd"/>
+      <w:r>
+        <w:t>’</w:t>
+      </w:r>
+      <w:r>
+        <w:t xml:space="preserve"> </w:t>
+      </w:r>
+      <w:proofErr w:type="spellStart"/>
+      <w:r>
+        <w:t>Locally</w:t>
+      </w:r>
+      <w:proofErr w:type="spellEnd"/>
+      <w:r>
+        <w:t xml:space="preserve"> og </w:t>
+      </w:r>
+      <w:proofErr w:type="spellStart"/>
+      <w:r>
+        <w:t>Remotely</w:t>
+      </w:r>
+      <w:proofErr w:type="spellEnd"/>
+      <w:r>
+        <w:t xml:space="preserve">. </w:t>
+      </w:r>
+    </w:p>
+    <w:p>
+      <w:proofErr w:type="spellStart"/>
+      <w:r>
+        <w:t>Github</w:t>
+      </w:r>
+      <w:proofErr w:type="spellEnd"/>
+      <w:r>
+        <w:t xml:space="preserve"> branches:</w:t>
+      </w:r>
+    </w:p>
+    <w:p>
+      <w:r>
+        <w:t xml:space="preserve">Core </w:t>
+      </w:r>
+      <w:proofErr w:type="spellStart"/>
+      <w:r>
+        <w:t>code</w:t>
+      </w:r>
+      <w:proofErr w:type="spellEnd"/>
+      <w:r>
+        <w:t xml:space="preserve"> er </w:t>
+      </w:r>
+      <w:r>
+        <w:t>’</w:t>
+      </w:r>
+      <w:r>
+        <w:t xml:space="preserve">Master </w:t>
+      </w:r>
+      <w:proofErr w:type="spellStart"/>
+      <w:r>
+        <w:t>branch</w:t>
+      </w:r>
+      <w:proofErr w:type="spellEnd"/>
+      <w:r>
+        <w:t>’</w:t>
+      </w:r>
+      <w:r>
+        <w:t xml:space="preserve">. </w:t>
+      </w:r>
+      <w:r>
+        <w:t>Vi skal ikke modificere</w:t>
+      </w:r>
+      <w:r>
+        <w:t xml:space="preserve"> </w:t>
+      </w:r>
+      <w:r>
+        <w:t xml:space="preserve">’Master </w:t>
+      </w:r>
+      <w:proofErr w:type="spellStart"/>
+      <w:r>
+        <w:t>Branch</w:t>
+      </w:r>
+      <w:proofErr w:type="spellEnd"/>
+      <w:r>
+        <w:t>’</w:t>
+      </w:r>
+      <w:r>
+        <w:t xml:space="preserve"> </w:t>
+      </w:r>
+      <w:r>
+        <w:t>medmindre</w:t>
+      </w:r>
+      <w:r>
+        <w:t xml:space="preserve"> vi er sikre på at det virker.</w:t>
+      </w:r>
+      <w:r>
+        <w:t xml:space="preserve"> </w:t>
+      </w:r>
+      <w:r>
+        <w:t xml:space="preserve">Vi kan lave en ny </w:t>
+      </w:r>
+      <w:proofErr w:type="spellStart"/>
+      <w:r>
+        <w:t>branch</w:t>
+      </w:r>
+      <w:proofErr w:type="spellEnd"/>
+      <w:r>
+        <w:t xml:space="preserve"> hvis vi skal lave en ny feature. Så kan </w:t>
+      </w:r>
+      <w:r>
+        <w:t>man</w:t>
+      </w:r>
+      <w:r>
+        <w:t xml:space="preserve"> godt have den i Remote, </w:t>
+      </w:r>
+      <w:r>
+        <w:t>uden at redigere i ’</w:t>
+      </w:r>
+      <w:r>
+        <w:t xml:space="preserve">Master </w:t>
+      </w:r>
+      <w:proofErr w:type="spellStart"/>
+      <w:r>
+        <w:t>Branch</w:t>
+      </w:r>
+      <w:proofErr w:type="spellEnd"/>
+      <w:r>
+        <w:t>’</w:t>
+      </w:r>
+      <w:r>
+        <w:t xml:space="preserve">. </w:t>
+      </w:r>
+      <w:proofErr w:type="spellStart"/>
+      <w:r>
+        <w:t>Branching</w:t>
+      </w:r>
+      <w:proofErr w:type="spellEnd"/>
+      <w:r>
+        <w:t xml:space="preserve"> s</w:t>
+      </w:r>
+      <w:r>
+        <w:t xml:space="preserve">kal især bruges når man skal arbejde </w:t>
+      </w:r>
+      <w:r>
+        <w:t xml:space="preserve">flere </w:t>
+      </w:r>
+      <w:r>
+        <w:t>sammen på en feature.</w:t>
+      </w:r>
+      <w:r>
+        <w:t xml:space="preserve"> </w:t>
+      </w:r>
+      <w:r>
+        <w:t xml:space="preserve">Når man er færdig med en </w:t>
+      </w:r>
+      <w:proofErr w:type="gramStart"/>
+      <w:r>
+        <w:t>feature</w:t>
+      </w:r>
+      <w:proofErr w:type="gramEnd"/>
+      <w:r>
+        <w:t xml:space="preserve"> kan man </w:t>
+      </w:r>
+      <w:proofErr w:type="spellStart"/>
+      <w:r>
+        <w:t>merge</w:t>
+      </w:r>
+      <w:proofErr w:type="spellEnd"/>
+      <w:r>
+        <w:t xml:space="preserve"> den ind i </w:t>
+      </w:r>
+      <w:r>
+        <w:t xml:space="preserve">sin </w:t>
+      </w:r>
+      <w:r>
+        <w:t xml:space="preserve">Master </w:t>
+      </w:r>
+      <w:proofErr w:type="spellStart"/>
+      <w:r>
+        <w:t>Branch</w:t>
+      </w:r>
+      <w:proofErr w:type="spellEnd"/>
+      <w:r>
+        <w:t>.</w:t>
+      </w:r>
+    </w:p>
+    <w:p>
+      <w:r>
+        <w:t xml:space="preserve">Link til versionsstyring. </w:t>
+      </w:r>
+    </w:p>
+    <w:p/>
+    <w:p>
+      <w:pPr>
+        <w:rPr>
+          <w:u w:val="single"/>
+        </w:rPr>
+      </w:pPr>
+      <w:r>
+        <w:rPr>
+          <w:u w:val="single"/>
+        </w:rPr>
+        <w:t xml:space="preserve">Eksempel på kode: </w:t>
+      </w:r>
+    </w:p>
+    <w:p>
+      <w:r>
+        <w:t xml:space="preserve">At vælge det sværeste element er faktisk svært. Da jeg begyndte og sad med </w:t>
+      </w:r>
+      <w:proofErr w:type="spellStart"/>
+      <w:r>
+        <w:t>headeren</w:t>
+      </w:r>
+      <w:proofErr w:type="spellEnd"/>
+      <w:r>
+        <w:t xml:space="preserve"> og skulle have den til at fungere med </w:t>
+      </w:r>
+      <w:proofErr w:type="spellStart"/>
+      <w:r>
+        <w:t>flex</w:t>
+      </w:r>
+      <w:proofErr w:type="spellEnd"/>
+      <w:r>
+        <w:t xml:space="preserve"> og med forskellige Media størrelser, var det en reel </w:t>
+      </w:r>
+      <w:r>
+        <w:lastRenderedPageBreak/>
+        <w:t>udfordring. Men efter halvandet døgn igennem at have lavet småjusteringer, forekom</w:t>
+      </w:r>
+      <w:r>
+        <w:t>mer</w:t>
+      </w:r>
+      <w:r>
+        <w:t xml:space="preserve"> det element mig alligevel </w:t>
+      </w:r>
+      <w:r>
+        <w:t>rimelig simpelt</w:t>
+      </w:r>
+      <w:r>
+        <w:t>, nu hvor jeg forst</w:t>
+      </w:r>
+      <w:r>
+        <w:t>år</w:t>
+      </w:r>
+      <w:r>
+        <w:t xml:space="preserve"> det. </w:t>
+      </w:r>
+    </w:p>
+    <w:p/>
+    <w:p>
+      <w:r>
+        <w:t xml:space="preserve">Link </w:t>
+      </w:r>
+      <w:r>
+        <w:t>til website:</w:t>
+      </w:r>
+    </w:p>
+    <w:p/>
+    <w:p>
+      <w:r>
+        <w:t>ZIP med HTML /CSS filer.</w:t>
+      </w:r>
+    </w:p>
+    <w:p/>
+    <w:p/>
     <w:sectPr>
       <w:pgSz w:w="11906" w:h="16838"/>
       <w:pgMar w:top="1701" w:right="1134" w:bottom="1701" w:left="1134" w:header="708" w:footer="708" w:gutter="0"/>

</xml_diff>

<commit_message>
Index specifics done, split css
Splittet CSS op i hhv. Header, Index og Generel.
Flyttet Luftens Helte til nyt HTML.
Bygget textbox og portræt til Index.
</commit_message>
<xml_diff>
--- a/Portfolio Website Rapport.docx
+++ b/Portfolio Website Rapport.docx
@@ -41,15 +41,7 @@
     </w:p>
     <w:p>
       <w:r>
-        <w:t xml:space="preserve">Da jeg gik hjem </w:t>
-      </w:r>
-      <w:proofErr w:type="gramStart"/>
-      <w:r>
-        <w:t>i fredags</w:t>
-      </w:r>
-      <w:proofErr w:type="gramEnd"/>
-      <w:r>
-        <w:t xml:space="preserve"> var jeg ganske optimistisk med tidsplanen. </w:t>
+        <w:t xml:space="preserve">Da jeg gik hjem i fredags var jeg ganske optimistisk med tidsplanen. </w:t>
       </w:r>
       <w:r>
         <w:t xml:space="preserve">Og jeg blev så konstant mere pessimistisk som jeg startede. Det gør en forskel at have klart definerede mål for opgaven, </w:t>
@@ -269,6 +261,112 @@
     </w:p>
     <w:p/>
     <w:p>
+      <w:r>
+        <w:t xml:space="preserve">Media </w:t>
+      </w:r>
+      <w:proofErr w:type="spellStart"/>
+      <w:r>
+        <w:t>Screens</w:t>
+      </w:r>
+      <w:proofErr w:type="spellEnd"/>
+      <w:r>
+        <w:t>:</w:t>
+      </w:r>
+    </w:p>
+    <w:p>
+      <w:r>
+        <w:t xml:space="preserve">I min prototype havde jeg tænkt over hvis </w:t>
+      </w:r>
+      <w:r>
+        <w:t>man skulle have en smallere computerskærm, og taget højde for det, ved at lave brede marginer</w:t>
+      </w:r>
+      <w:r>
+        <w:t xml:space="preserve"> i den store størrelse, så </w:t>
+      </w:r>
+      <w:r>
+        <w:t xml:space="preserve">jeg kunne slippe </w:t>
+      </w:r>
+      <w:r>
+        <w:t xml:space="preserve">for at ændre størrelsen på tekstfeltet før marginerne var blevet spist af mindre skærmstørrelse. </w:t>
+      </w:r>
+      <w:r>
+        <w:t xml:space="preserve">Det er stadig planen på sigt, men lige i øjeblikket, er det ikke sådan det virker, </w:t>
+      </w:r>
+      <w:r>
+        <w:t xml:space="preserve">og marginerne er i </w:t>
+      </w:r>
+      <w:r>
+        <w:lastRenderedPageBreak/>
+        <w:t>stedet faste. Det betyder så også at jeg har</w:t>
+      </w:r>
+      <w:r>
+        <w:t xml:space="preserve"> problemet, at marginerne </w:t>
+      </w:r>
+      <w:r>
+        <w:t xml:space="preserve">jo ikke </w:t>
+      </w:r>
+      <w:proofErr w:type="spellStart"/>
+      <w:r>
+        <w:t>flexe</w:t>
+      </w:r>
+      <w:r>
+        <w:t>r</w:t>
+      </w:r>
+      <w:proofErr w:type="spellEnd"/>
+      <w:r>
+        <w:t xml:space="preserve"> med, når jeg g</w:t>
+      </w:r>
+      <w:r>
+        <w:t>ør</w:t>
+      </w:r>
+      <w:r>
+        <w:t xml:space="preserve"> skærmen mindre, og </w:t>
+      </w:r>
+      <w:r>
+        <w:t xml:space="preserve">det betyder meget spildplads, når man gerne ville undgå det. Så </w:t>
+      </w:r>
+      <w:r>
+        <w:t>min første @Media Screen ved 1200px er udelukkende for</w:t>
+      </w:r>
+      <w:r>
+        <w:t xml:space="preserve"> at gøre marginerne mindre. </w:t>
+      </w:r>
+    </w:p>
+    <w:p>
+      <w:r>
+        <w:t xml:space="preserve">Ved 900px </w:t>
+      </w:r>
+      <w:r>
+        <w:t xml:space="preserve">overgår vi til det </w:t>
+      </w:r>
+      <w:proofErr w:type="spellStart"/>
+      <w:r>
+        <w:t>layour</w:t>
+      </w:r>
+      <w:proofErr w:type="spellEnd"/>
+      <w:r>
+        <w:t xml:space="preserve"> der er gældende ved </w:t>
+      </w:r>
+      <w:r>
+        <w:t xml:space="preserve">mindre </w:t>
+      </w:r>
+      <w:r>
+        <w:t xml:space="preserve">tablets </w:t>
+      </w:r>
+      <w:r>
+        <w:t>(</w:t>
+      </w:r>
+      <w:proofErr w:type="spellStart"/>
+      <w:r>
+        <w:t>ipad</w:t>
+      </w:r>
+      <w:proofErr w:type="spellEnd"/>
+      <w:r>
+        <w:t xml:space="preserve"> pro vil stadig vise </w:t>
+      </w:r>
+    </w:p>
+    <w:p/>
+    <w:p>
       <w:pPr>
         <w:rPr>
           <w:u w:val="single"/>
@@ -329,11 +427,7 @@
         <w:t xml:space="preserve">, og landede på </w:t>
       </w:r>
       <w:r>
-        <w:t xml:space="preserve">en noget roligere </w:t>
-      </w:r>
-      <w:r>
-        <w:lastRenderedPageBreak/>
-        <w:t>gradient</w:t>
+        <w:t>en noget roligere gradient</w:t>
       </w:r>
       <w:r>
         <w:t xml:space="preserve"> som baggrundsbillede</w:t>
@@ -395,396 +489,360 @@
       </w:r>
       <w:proofErr w:type="spellEnd"/>
       <w:r>
-        <w:t>.</w:t>
+        <w:t xml:space="preserve">. </w:t>
+      </w:r>
+      <w:proofErr w:type="spellStart"/>
+      <w:r>
+        <w:t>Github</w:t>
+      </w:r>
+      <w:proofErr w:type="spellEnd"/>
+      <w:r>
+        <w:t xml:space="preserve"> er en webside der er et </w:t>
+      </w:r>
+      <w:proofErr w:type="spellStart"/>
+      <w:r>
+        <w:t>overlay</w:t>
+      </w:r>
+      <w:proofErr w:type="spellEnd"/>
+      <w:r>
+        <w:t xml:space="preserve">. </w:t>
+      </w:r>
+    </w:p>
+    <w:p>
+      <w:r>
+        <w:t>Git kan eks. bruges hvis flere arbejder sammen på et projekt og alle skal kunne uploade ting til projektet individuelt.</w:t>
       </w:r>
       <w:r>
         <w:t xml:space="preserve"> </w:t>
       </w:r>
+      <w:r>
+        <w:t>Git k</w:t>
+      </w:r>
+      <w:r>
+        <w:t xml:space="preserve">an også bruges til individuelt arbejde, og </w:t>
+      </w:r>
+      <w:r>
+        <w:t xml:space="preserve">fungerer lidt som en </w:t>
+      </w:r>
+      <w:r>
+        <w:t xml:space="preserve">avanceret </w:t>
+      </w:r>
+      <w:r>
+        <w:t>cloud for</w:t>
+      </w:r>
+      <w:r>
+        <w:t xml:space="preserve"> kode-dokumenter. </w:t>
+      </w:r>
+    </w:p>
+    <w:p>
+      <w:r>
+        <w:t xml:space="preserve">Local </w:t>
+      </w:r>
+      <w:proofErr w:type="spellStart"/>
+      <w:r>
+        <w:t>Reposatory</w:t>
+      </w:r>
+      <w:proofErr w:type="spellEnd"/>
+      <w:r>
+        <w:t xml:space="preserve"> vs. Remote </w:t>
+      </w:r>
+      <w:proofErr w:type="spellStart"/>
+      <w:r>
+        <w:t>Reposatory</w:t>
+      </w:r>
+      <w:proofErr w:type="spellEnd"/>
+    </w:p>
+    <w:p>
+      <w:r>
+        <w:t>Lokalt kan man arbejde på et element</w:t>
+      </w:r>
+      <w:r>
+        <w:t xml:space="preserve"> i sit </w:t>
+      </w:r>
+      <w:r>
+        <w:t>’</w:t>
+      </w:r>
+      <w:r>
+        <w:t xml:space="preserve">Local </w:t>
+      </w:r>
+      <w:proofErr w:type="spellStart"/>
+      <w:r>
+        <w:t>Reposatory</w:t>
+      </w:r>
+      <w:proofErr w:type="spellEnd"/>
+      <w:r>
+        <w:t>’</w:t>
+      </w:r>
+      <w:r>
+        <w:t xml:space="preserve">. </w:t>
+      </w:r>
+      <w:r>
+        <w:t xml:space="preserve">Når andre skal kunne se det, skal det </w:t>
+      </w:r>
+      <w:r>
+        <w:t>uploade</w:t>
+      </w:r>
+      <w:r>
+        <w:t>s</w:t>
+      </w:r>
+      <w:r>
+        <w:t xml:space="preserve"> til de</w:t>
+      </w:r>
+      <w:r>
+        <w:t>t</w:t>
+      </w:r>
+      <w:r>
+        <w:t xml:space="preserve"> </w:t>
+      </w:r>
+      <w:r>
+        <w:t>’</w:t>
+      </w:r>
+      <w:r>
+        <w:t>R</w:t>
+      </w:r>
+      <w:r>
+        <w:t>emote</w:t>
+      </w:r>
+      <w:r>
+        <w:t xml:space="preserve"> </w:t>
+      </w:r>
+      <w:proofErr w:type="spellStart"/>
+      <w:r>
+        <w:t>Reposatory</w:t>
+      </w:r>
+      <w:proofErr w:type="spellEnd"/>
+      <w:r>
+        <w:t>’</w:t>
+      </w:r>
+      <w:r>
+        <w:t xml:space="preserve"> som alle kan se. Du kan hele tiden hive data fra Remote ned til din Local, så du arbejder på den nyeste version. </w:t>
+      </w:r>
+      <w:r>
+        <w:t xml:space="preserve">Det er især </w:t>
+      </w:r>
+      <w:r>
+        <w:t>fordelagtigt, når du arbejder sammen med andre, eller hvis du skifter mellem f</w:t>
+      </w:r>
+      <w:r>
+        <w:t>orskellige</w:t>
+      </w:r>
+      <w:r>
+        <w:t xml:space="preserve"> arbejdsstationer. </w:t>
+      </w:r>
+    </w:p>
+    <w:p>
+      <w:proofErr w:type="spellStart"/>
+      <w:r>
+        <w:t>Commit</w:t>
+      </w:r>
+      <w:proofErr w:type="spellEnd"/>
+      <w:r>
+        <w:t>:</w:t>
+      </w:r>
+    </w:p>
+    <w:p>
+      <w:r>
+        <w:t>Når du er færdig med at arbejde med et element, og vil lave et "Save point"</w:t>
+      </w:r>
+      <w:r>
+        <w:t xml:space="preserve"> kan du lave et </w:t>
+      </w:r>
+      <w:r>
+        <w:t>’</w:t>
+      </w:r>
+      <w:proofErr w:type="spellStart"/>
+      <w:r>
+        <w:t>commit</w:t>
+      </w:r>
+      <w:proofErr w:type="spellEnd"/>
+      <w:r>
+        <w:t>’</w:t>
+      </w:r>
+      <w:r>
+        <w:t xml:space="preserve"> i Git</w:t>
+      </w:r>
+      <w:r>
+        <w:t xml:space="preserve">. </w:t>
+      </w:r>
+      <w:r>
+        <w:t>Det h</w:t>
+      </w:r>
+      <w:r>
+        <w:t>jælper med at lave en timeline</w:t>
+      </w:r>
+      <w:r>
+        <w:t xml:space="preserve"> for dit projekt</w:t>
+      </w:r>
+      <w:r>
+        <w:t xml:space="preserve">. Du kan lave </w:t>
+      </w:r>
+      <w:r>
+        <w:t>’</w:t>
+      </w:r>
+      <w:proofErr w:type="spellStart"/>
+      <w:r>
+        <w:t>commits</w:t>
+      </w:r>
+      <w:proofErr w:type="spellEnd"/>
+      <w:r>
+        <w:t>’</w:t>
+      </w:r>
+      <w:r>
+        <w:t xml:space="preserve"> for hvert enkelt element. </w:t>
+      </w:r>
+      <w:r>
+        <w:t xml:space="preserve">Du kan både lave </w:t>
+      </w:r>
+      <w:r>
+        <w:t>’</w:t>
+      </w:r>
+      <w:proofErr w:type="spellStart"/>
+      <w:r>
+        <w:t>commits</w:t>
+      </w:r>
+      <w:proofErr w:type="spellEnd"/>
+      <w:r>
+        <w:t>’</w:t>
+      </w:r>
+      <w:r>
+        <w:t xml:space="preserve"> </w:t>
+      </w:r>
+      <w:proofErr w:type="spellStart"/>
+      <w:r>
+        <w:t>Locally</w:t>
+      </w:r>
+      <w:proofErr w:type="spellEnd"/>
+      <w:r>
+        <w:t xml:space="preserve"> og </w:t>
+      </w:r>
+      <w:proofErr w:type="spellStart"/>
+      <w:r>
+        <w:t>Remotely</w:t>
+      </w:r>
+      <w:proofErr w:type="spellEnd"/>
+      <w:r>
+        <w:t xml:space="preserve">. </w:t>
+      </w:r>
+    </w:p>
+    <w:p>
       <w:proofErr w:type="spellStart"/>
       <w:r>
         <w:t>Github</w:t>
       </w:r>
       <w:proofErr w:type="spellEnd"/>
       <w:r>
-        <w:t xml:space="preserve"> er en webside der er et </w:t>
-      </w:r>
-      <w:proofErr w:type="spellStart"/>
-      <w:r>
-        <w:t>overlay</w:t>
-      </w:r>
-      <w:proofErr w:type="spellEnd"/>
+        <w:t xml:space="preserve"> branches:</w:t>
+      </w:r>
+    </w:p>
+    <w:p>
+      <w:r>
+        <w:lastRenderedPageBreak/>
+        <w:t xml:space="preserve">Core </w:t>
+      </w:r>
+      <w:proofErr w:type="spellStart"/>
+      <w:r>
+        <w:t>code</w:t>
+      </w:r>
+      <w:proofErr w:type="spellEnd"/>
+      <w:r>
+        <w:t xml:space="preserve"> er </w:t>
+      </w:r>
+      <w:r>
+        <w:t>’</w:t>
+      </w:r>
+      <w:r>
+        <w:t xml:space="preserve">Master </w:t>
+      </w:r>
+      <w:proofErr w:type="spellStart"/>
+      <w:r>
+        <w:t>branch</w:t>
+      </w:r>
+      <w:proofErr w:type="spellEnd"/>
+      <w:r>
+        <w:t>’</w:t>
+      </w:r>
       <w:r>
         <w:t xml:space="preserve">. </w:t>
       </w:r>
-    </w:p>
-    <w:p>
-      <w:r>
-        <w:t>Git kan eks. bruges hvis flere arbejder sammen på et projekt og alle skal kunne uploade ting til projektet individuelt.</w:t>
+      <w:r>
+        <w:t>Vi skal ikke modificere</w:t>
+      </w:r>
+      <w:r>
+        <w:t xml:space="preserve"> ’Master </w:t>
+      </w:r>
+      <w:proofErr w:type="spellStart"/>
+      <w:r>
+        <w:t>Branch</w:t>
+      </w:r>
+      <w:proofErr w:type="spellEnd"/>
+      <w:r>
+        <w:t xml:space="preserve">’ </w:t>
+      </w:r>
+      <w:r>
+        <w:t>medmindre</w:t>
+      </w:r>
+      <w:r>
+        <w:t xml:space="preserve"> vi er sikre på at det virker.</w:t>
       </w:r>
       <w:r>
         <w:t xml:space="preserve"> </w:t>
       </w:r>
       <w:r>
-        <w:t>Git k</w:t>
-      </w:r>
-      <w:r>
-        <w:t xml:space="preserve">an også bruges til individuelt arbejde, og </w:t>
-      </w:r>
-      <w:r>
-        <w:t xml:space="preserve">fungerer lidt som en </w:t>
-      </w:r>
-      <w:r>
-        <w:t xml:space="preserve">avanceret </w:t>
-      </w:r>
-      <w:r>
-        <w:t>cloud for</w:t>
-      </w:r>
-      <w:r>
-        <w:t xml:space="preserve"> kode-dokumenter. </w:t>
-      </w:r>
-    </w:p>
-    <w:p>
-      <w:pPr>
-        <w:rPr>
-          <w:lang w:val="en-US"/>
-        </w:rPr>
-      </w:pPr>
-      <w:r>
-        <w:rPr>
-          <w:lang w:val="en-US"/>
-        </w:rPr>
-        <w:t xml:space="preserve">Local </w:t>
-      </w:r>
-      <w:proofErr w:type="spellStart"/>
-      <w:r>
-        <w:rPr>
-          <w:lang w:val="en-US"/>
-        </w:rPr>
-        <w:t>Reposatory</w:t>
-      </w:r>
-      <w:proofErr w:type="spellEnd"/>
-      <w:r>
-        <w:rPr>
-          <w:lang w:val="en-US"/>
-        </w:rPr>
-        <w:t xml:space="preserve"> vs. Remote </w:t>
-      </w:r>
-      <w:proofErr w:type="spellStart"/>
-      <w:r>
-        <w:rPr>
-          <w:lang w:val="en-US"/>
-        </w:rPr>
-        <w:t>Reposatory</w:t>
-      </w:r>
-      <w:proofErr w:type="spellEnd"/>
-    </w:p>
-    <w:p>
-      <w:r>
-        <w:t>Lokalt kan man arbejde på et element</w:t>
-      </w:r>
-      <w:r>
-        <w:t xml:space="preserve"> i sit </w:t>
-      </w:r>
+        <w:t xml:space="preserve">Vi kan lave en ny </w:t>
+      </w:r>
+      <w:proofErr w:type="spellStart"/>
+      <w:r>
+        <w:t>branch</w:t>
+      </w:r>
+      <w:proofErr w:type="spellEnd"/>
+      <w:r>
+        <w:t xml:space="preserve"> hvis vi skal lave en ny feature. Så kan </w:t>
+      </w:r>
+      <w:r>
+        <w:t>man</w:t>
+      </w:r>
+      <w:r>
+        <w:t xml:space="preserve"> godt have den i Remote, </w:t>
+      </w:r>
+      <w:r>
+        <w:t>uden at redigere i ’</w:t>
+      </w:r>
+      <w:r>
+        <w:t xml:space="preserve">Master </w:t>
+      </w:r>
+      <w:proofErr w:type="spellStart"/>
+      <w:r>
+        <w:t>Branch</w:t>
+      </w:r>
+      <w:proofErr w:type="spellEnd"/>
       <w:r>
         <w:t>’</w:t>
       </w:r>
       <w:r>
-        <w:t xml:space="preserve">Local </w:t>
-      </w:r>
-      <w:proofErr w:type="spellStart"/>
-      <w:r>
-        <w:t>Reposatory</w:t>
-      </w:r>
-      <w:proofErr w:type="spellEnd"/>
-      <w:r>
-        <w:t>’</w:t>
-      </w:r>
-      <w:r>
         <w:t xml:space="preserve">. </w:t>
       </w:r>
-      <w:r>
-        <w:t xml:space="preserve">Når andre skal kunne se det, skal det </w:t>
-      </w:r>
-      <w:r>
-        <w:t>uploade</w:t>
-      </w:r>
-      <w:r>
-        <w:t>s</w:t>
-      </w:r>
-      <w:r>
-        <w:t xml:space="preserve"> til de</w:t>
-      </w:r>
-      <w:r>
-        <w:t>t</w:t>
+      <w:proofErr w:type="spellStart"/>
+      <w:r>
+        <w:t>Branching</w:t>
+      </w:r>
+      <w:proofErr w:type="spellEnd"/>
+      <w:r>
+        <w:t xml:space="preserve"> s</w:t>
+      </w:r>
+      <w:r>
+        <w:t xml:space="preserve">kal især bruges når man skal arbejde </w:t>
+      </w:r>
+      <w:r>
+        <w:t xml:space="preserve">flere </w:t>
+      </w:r>
+      <w:r>
+        <w:t>sammen på en feature.</w:t>
       </w:r>
       <w:r>
         <w:t xml:space="preserve"> </w:t>
       </w:r>
       <w:r>
-        <w:t>’</w:t>
-      </w:r>
-      <w:r>
-        <w:t>R</w:t>
-      </w:r>
-      <w:r>
-        <w:t>emote</w:t>
-      </w:r>
-      <w:r>
-        <w:t xml:space="preserve"> </w:t>
-      </w:r>
-      <w:proofErr w:type="spellStart"/>
-      <w:r>
-        <w:t>Reposatory</w:t>
-      </w:r>
-      <w:proofErr w:type="spellEnd"/>
-      <w:r>
-        <w:t>’</w:t>
-      </w:r>
-      <w:r>
-        <w:t xml:space="preserve"> som alle kan se. Du kan hele tiden hive data fra Remote ned til din Local, så du arbejder på den nyeste version. </w:t>
-      </w:r>
-      <w:r>
-        <w:t xml:space="preserve">Det er især </w:t>
-      </w:r>
-      <w:r>
-        <w:t>fordelagtigt, når du arbejder sammen med andre, eller hvis du skifter mellem f</w:t>
-      </w:r>
-      <w:r>
-        <w:t>orskellige</w:t>
-      </w:r>
-      <w:r>
-        <w:t xml:space="preserve"> arbejdsstationer. </w:t>
-      </w:r>
-    </w:p>
-    <w:p>
-      <w:proofErr w:type="spellStart"/>
-      <w:r>
-        <w:t>Commit</w:t>
-      </w:r>
-      <w:proofErr w:type="spellEnd"/>
-      <w:r>
-        <w:t>:</w:t>
-      </w:r>
-    </w:p>
-    <w:p>
-      <w:r>
-        <w:t>Når du er færdig med at arbejde med et element, og vil lave et "Save point"</w:t>
-      </w:r>
-      <w:r>
-        <w:t xml:space="preserve"> kan du lave et </w:t>
-      </w:r>
-      <w:r>
-        <w:t>’</w:t>
-      </w:r>
-      <w:proofErr w:type="spellStart"/>
-      <w:r>
-        <w:t>commit</w:t>
-      </w:r>
-      <w:proofErr w:type="spellEnd"/>
-      <w:r>
-        <w:t>’</w:t>
-      </w:r>
-      <w:r>
-        <w:t xml:space="preserve"> i Git</w:t>
-      </w:r>
-      <w:r>
-        <w:t xml:space="preserve">. </w:t>
-      </w:r>
-      <w:r>
-        <w:t>Det h</w:t>
-      </w:r>
-      <w:r>
-        <w:t>jælper med at lave en timeline</w:t>
-      </w:r>
-      <w:r>
-        <w:t xml:space="preserve"> for dit projekt</w:t>
-      </w:r>
-      <w:r>
-        <w:t xml:space="preserve">. Du kan lave </w:t>
-      </w:r>
-      <w:r>
-        <w:t>’</w:t>
-      </w:r>
-      <w:proofErr w:type="spellStart"/>
-      <w:r>
-        <w:t>commits</w:t>
-      </w:r>
-      <w:proofErr w:type="spellEnd"/>
-      <w:r>
-        <w:t>’</w:t>
-      </w:r>
-      <w:r>
-        <w:t xml:space="preserve"> for hvert enkelt element.</w:t>
-      </w:r>
-      <w:r>
-        <w:t xml:space="preserve"> </w:t>
-      </w:r>
-      <w:r>
-        <w:t xml:space="preserve">Du kan både lave </w:t>
-      </w:r>
-      <w:r>
-        <w:t>’</w:t>
-      </w:r>
-      <w:proofErr w:type="spellStart"/>
-      <w:r>
-        <w:t>commits</w:t>
-      </w:r>
-      <w:proofErr w:type="spellEnd"/>
-      <w:r>
-        <w:t>’</w:t>
-      </w:r>
-      <w:r>
-        <w:t xml:space="preserve"> </w:t>
-      </w:r>
-      <w:proofErr w:type="spellStart"/>
-      <w:r>
-        <w:t>Locally</w:t>
-      </w:r>
-      <w:proofErr w:type="spellEnd"/>
-      <w:r>
-        <w:t xml:space="preserve"> og </w:t>
-      </w:r>
-      <w:proofErr w:type="spellStart"/>
-      <w:r>
-        <w:t>Remotely</w:t>
-      </w:r>
-      <w:proofErr w:type="spellEnd"/>
-      <w:r>
-        <w:t xml:space="preserve">. </w:t>
-      </w:r>
-    </w:p>
-    <w:p>
-      <w:proofErr w:type="spellStart"/>
-      <w:r>
-        <w:t>Github</w:t>
-      </w:r>
-      <w:proofErr w:type="spellEnd"/>
-      <w:r>
-        <w:t xml:space="preserve"> branches:</w:t>
-      </w:r>
-    </w:p>
-    <w:p>
-      <w:r>
-        <w:t xml:space="preserve">Core </w:t>
-      </w:r>
-      <w:proofErr w:type="spellStart"/>
-      <w:r>
-        <w:t>code</w:t>
-      </w:r>
-      <w:proofErr w:type="spellEnd"/>
-      <w:r>
-        <w:t xml:space="preserve"> er </w:t>
-      </w:r>
-      <w:r>
-        <w:t>’</w:t>
-      </w:r>
-      <w:r>
-        <w:t xml:space="preserve">Master </w:t>
-      </w:r>
-      <w:proofErr w:type="spellStart"/>
-      <w:r>
-        <w:t>branch</w:t>
-      </w:r>
-      <w:proofErr w:type="spellEnd"/>
-      <w:r>
-        <w:t>’</w:t>
-      </w:r>
-      <w:r>
-        <w:t xml:space="preserve">. </w:t>
-      </w:r>
-      <w:r>
-        <w:t>Vi skal ikke modificere</w:t>
-      </w:r>
-      <w:r>
-        <w:t xml:space="preserve"> </w:t>
-      </w:r>
-      <w:r>
-        <w:t xml:space="preserve">’Master </w:t>
-      </w:r>
-      <w:proofErr w:type="spellStart"/>
-      <w:r>
-        <w:t>Branch</w:t>
-      </w:r>
-      <w:proofErr w:type="spellEnd"/>
-      <w:r>
-        <w:t>’</w:t>
-      </w:r>
-      <w:r>
-        <w:t xml:space="preserve"> </w:t>
-      </w:r>
-      <w:r>
-        <w:t>medmindre</w:t>
-      </w:r>
-      <w:r>
-        <w:t xml:space="preserve"> vi er sikre på at det virker.</w:t>
-      </w:r>
-      <w:r>
-        <w:t xml:space="preserve"> </w:t>
-      </w:r>
-      <w:r>
-        <w:t xml:space="preserve">Vi kan lave en ny </w:t>
-      </w:r>
-      <w:proofErr w:type="spellStart"/>
-      <w:r>
-        <w:t>branch</w:t>
-      </w:r>
-      <w:proofErr w:type="spellEnd"/>
-      <w:r>
-        <w:t xml:space="preserve"> hvis vi skal lave en ny feature. Så kan </w:t>
-      </w:r>
-      <w:r>
-        <w:t>man</w:t>
-      </w:r>
-      <w:r>
-        <w:t xml:space="preserve"> godt have den i Remote, </w:t>
-      </w:r>
-      <w:r>
-        <w:t>uden at redigere i ’</w:t>
-      </w:r>
-      <w:r>
-        <w:t xml:space="preserve">Master </w:t>
-      </w:r>
-      <w:proofErr w:type="spellStart"/>
-      <w:r>
-        <w:t>Branch</w:t>
-      </w:r>
-      <w:proofErr w:type="spellEnd"/>
-      <w:r>
-        <w:t>’</w:t>
-      </w:r>
-      <w:r>
-        <w:t xml:space="preserve">. </w:t>
-      </w:r>
-      <w:proofErr w:type="spellStart"/>
-      <w:r>
-        <w:t>Branching</w:t>
-      </w:r>
-      <w:proofErr w:type="spellEnd"/>
-      <w:r>
-        <w:t xml:space="preserve"> s</w:t>
-      </w:r>
-      <w:r>
-        <w:t xml:space="preserve">kal især bruges når man skal arbejde </w:t>
-      </w:r>
-      <w:r>
-        <w:t xml:space="preserve">flere </w:t>
-      </w:r>
-      <w:r>
-        <w:t>sammen på en feature.</w:t>
-      </w:r>
-      <w:r>
-        <w:t xml:space="preserve"> </w:t>
-      </w:r>
-      <w:r>
-        <w:t xml:space="preserve">Når man er færdig med en </w:t>
-      </w:r>
-      <w:proofErr w:type="gramStart"/>
-      <w:r>
-        <w:t>feature</w:t>
-      </w:r>
-      <w:proofErr w:type="gramEnd"/>
-      <w:r>
-        <w:t xml:space="preserve"> kan man </w:t>
+        <w:t xml:space="preserve">Når man er færdig med en feature kan man </w:t>
       </w:r>
       <w:proofErr w:type="spellStart"/>
       <w:r>
@@ -846,11 +904,7 @@
       </w:r>
       <w:proofErr w:type="spellEnd"/>
       <w:r>
-        <w:t xml:space="preserve"> og med forskellige Media størrelser, var det en reel </w:t>
-      </w:r>
-      <w:r>
-        <w:lastRenderedPageBreak/>
-        <w:t>udfordring. Men efter halvandet døgn igennem at have lavet småjusteringer, forekom</w:t>
+        <w:t xml:space="preserve"> og med forskellige Media størrelser, var det en reel udfordring. Men efter halvandet døgn igennem at have lavet småjusteringer, forekom</w:t>
       </w:r>
       <w:r>
         <w:t>mer</w:t>

</xml_diff>